<commit_message>
Added headers for reqts elicitation files
</commit_message>
<xml_diff>
--- a/1. Requirements/Project X - Requirements Elicitation - v.1.0.docx
+++ b/1. Requirements/Project X - Requirements Elicitation - v.1.0.docx
@@ -1,6 +1,6 @@
 
 <file path=word/document.xml><?xml version="1.0" encoding="utf-8"?>
-<w:document xmlns:wpc="http://schemas.microsoft.com/office/word/2010/wordprocessingCanvas" xmlns:cx="http://schemas.microsoft.com/office/drawing/2014/chartex" xmlns:cx1="http://schemas.microsoft.com/office/drawing/2015/9/8/chartex" xmlns:cx2="http://schemas.microsoft.com/office/drawing/2015/10/21/chartex" xmlns:cx3="http://schemas.microsoft.com/office/drawing/2016/5/9/chartex" xmlns:cx4="http://schemas.microsoft.com/office/drawing/2016/5/10/chartex" xmlns:cx5="http://schemas.microsoft.com/office/drawing/2016/5/11/chartex" xmlns:cx6="http://schemas.microsoft.com/office/drawing/2016/5/12/chartex" xmlns:cx7="http://schemas.microsoft.com/office/drawing/2016/5/13/chartex" xmlns:cx8="http://schemas.microsoft.com/office/drawing/2016/5/14/chartex" xmlns:mc="http://schemas.openxmlformats.org/markup-compatibility/2006" xmlns:aink="http://schemas.microsoft.com/office/drawing/2016/ink" xmlns:am3d="http://schemas.microsoft.com/office/drawing/2017/model3d" xmlns:o="urn:schemas-microsoft-com:office:office" xmlns:oel="http://schemas.microsoft.com/office/2019/extlst" xmlns:r="http://schemas.openxmlformats.org/officeDocument/2006/relationships" xmlns:m="http://schemas.openxmlformats.org/officeDocument/2006/math" xmlns:v="urn:schemas-microsoft-com:vml" xmlns:wp14="http://schemas.microsoft.com/office/word/2010/wordprocessingDrawing" xmlns:wp="http://schemas.openxmlformats.org/drawingml/2006/wordprocessingDrawing" xmlns:w10="urn:schemas-microsoft-com:office:word" xmlns:w="http://schemas.openxmlformats.org/wordprocessingml/2006/main" xmlns:w14="http://schemas.microsoft.com/office/word/2010/wordml" xmlns:w15="http://schemas.microsoft.com/office/word/2012/wordml" xmlns:w16cex="http://schemas.microsoft.com/office/word/2018/wordml/cex" xmlns:w16cid="http://schemas.microsoft.com/office/word/2016/wordml/cid" xmlns:w16="http://schemas.microsoft.com/office/word/2018/wordml" xmlns:w16du="http://schemas.microsoft.com/office/word/2023/wordml/word16du" xmlns:w16sdtdh="http://schemas.microsoft.com/office/word/2020/wordml/sdtdatahash" xmlns:w16sdtfl="http://schemas.microsoft.com/office/word/2024/wordml/sdtformatlock" xmlns:w16se="http://schemas.microsoft.com/office/word/2015/wordml/symex" xmlns:wpg="http://schemas.microsoft.com/office/word/2010/wordprocessingGroup" xmlns:wpi="http://schemas.microsoft.com/office/word/2010/wordprocessingInk" xmlns:wne="http://schemas.microsoft.com/office/word/2006/wordml" xmlns:wps="http://schemas.microsoft.com/office/word/2010/wordprocessingShape" mc:Ignorable="w14 w15 w16se w16cid w16 w16cex w16sdtdh w16sdtfl w16du wp14">
+<w:document xmlns:wpc="http://schemas.microsoft.com/office/word/2010/wordprocessingCanvas" xmlns:mc="http://schemas.openxmlformats.org/markup-compatibility/2006" xmlns:o="urn:schemas-microsoft-com:office:office" xmlns:r="http://schemas.openxmlformats.org/officeDocument/2006/relationships" xmlns:m="http://schemas.openxmlformats.org/officeDocument/2006/math" xmlns:v="urn:schemas-microsoft-com:vml" xmlns:wp14="http://schemas.microsoft.com/office/word/2010/wordprocessingDrawing" xmlns:wp="http://schemas.openxmlformats.org/drawingml/2006/wordprocessingDrawing" xmlns:w10="urn:schemas-microsoft-com:office:word" xmlns:w="http://schemas.openxmlformats.org/wordprocessingml/2006/main" xmlns:w14="http://schemas.microsoft.com/office/word/2010/wordml" xmlns:w15="http://schemas.microsoft.com/office/word/2012/wordml" xmlns:wpg="http://schemas.microsoft.com/office/word/2010/wordprocessingGroup" xmlns:wpi="http://schemas.microsoft.com/office/word/2010/wordprocessingInk" xmlns:wne="http://schemas.microsoft.com/office/word/2006/wordml" xmlns:wps="http://schemas.microsoft.com/office/word/2010/wordprocessingShape" mc:Ignorable="w14 w15 wp14">
   <w:body>
     <w:p>
       <w:pPr>
@@ -972,6 +972,7 @@
           <w:sz w:val="24"/>
           <w:szCs w:val="24"/>
         </w:rPr>
+        <w:lastRenderedPageBreak/>
         <w:t xml:space="preserve">The system shall provide functionality to locate a lost registered </w:t>
       </w:r>
       <w:r>
@@ -1077,7 +1078,6 @@
           <w:sz w:val="24"/>
           <w:szCs w:val="24"/>
         </w:rPr>
-        <w:lastRenderedPageBreak/>
         <w:t>Only a</w:t>
       </w:r>
       <w:r>
@@ -1796,6 +1796,7 @@
           <w:sz w:val="24"/>
           <w:szCs w:val="24"/>
         </w:rPr>
+        <w:lastRenderedPageBreak/>
         <w:t xml:space="preserve">A UML Diagram is used to illustrate relationships between system </w:t>
       </w:r>
       <w:r>
@@ -1884,6 +1885,12 @@
       </w:pPr>
     </w:p>
     <w:sectPr>
+      <w:headerReference w:type="even" r:id="rId7"/>
+      <w:headerReference w:type="default" r:id="rId8"/>
+      <w:footerReference w:type="even" r:id="rId9"/>
+      <w:footerReference w:type="default" r:id="rId10"/>
+      <w:headerReference w:type="first" r:id="rId11"/>
+      <w:footerReference w:type="first" r:id="rId12"/>
       <w:pgSz w:w="11906" w:h="16838" w:code="9"/>
       <w:pgMar w:top="1440" w:right="1440" w:bottom="1440" w:left="1440" w:header="720" w:footer="720" w:gutter="0"/>
       <w:pgNumType w:start="1"/>
@@ -1894,8 +1901,246 @@
 </w:document>
 </file>
 
+<file path=word/endnotes.xml><?xml version="1.0" encoding="utf-8"?>
+<w:endnotes xmlns:wpc="http://schemas.microsoft.com/office/word/2010/wordprocessingCanvas" xmlns:mc="http://schemas.openxmlformats.org/markup-compatibility/2006" xmlns:o="urn:schemas-microsoft-com:office:office" xmlns:r="http://schemas.openxmlformats.org/officeDocument/2006/relationships" xmlns:m="http://schemas.openxmlformats.org/officeDocument/2006/math" xmlns:v="urn:schemas-microsoft-com:vml" xmlns:wp14="http://schemas.microsoft.com/office/word/2010/wordprocessingDrawing" xmlns:wp="http://schemas.openxmlformats.org/drawingml/2006/wordprocessingDrawing" xmlns:w10="urn:schemas-microsoft-com:office:word" xmlns:w="http://schemas.openxmlformats.org/wordprocessingml/2006/main" xmlns:w14="http://schemas.microsoft.com/office/word/2010/wordml" xmlns:w15="http://schemas.microsoft.com/office/word/2012/wordml" xmlns:wpg="http://schemas.microsoft.com/office/word/2010/wordprocessingGroup" xmlns:wpi="http://schemas.microsoft.com/office/word/2010/wordprocessingInk" xmlns:wne="http://schemas.microsoft.com/office/word/2006/wordml" xmlns:wps="http://schemas.microsoft.com/office/word/2010/wordprocessingShape" mc:Ignorable="w14 w15 wp14">
+  <w:endnote w:type="separator" w:id="-1">
+    <w:p>
+      <w:pPr>
+        <w:spacing w:line="240" w:lineRule="auto"/>
+      </w:pPr>
+      <w:r>
+        <w:separator/>
+      </w:r>
+    </w:p>
+  </w:endnote>
+  <w:endnote w:type="continuationSeparator" w:id="0">
+    <w:p>
+      <w:pPr>
+        <w:spacing w:line="240" w:lineRule="auto"/>
+      </w:pPr>
+      <w:r>
+        <w:continuationSeparator/>
+      </w:r>
+    </w:p>
+  </w:endnote>
+</w:endnotes>
+</file>
+
+<file path=word/footer1.xml><?xml version="1.0" encoding="utf-8"?>
+<w:ftr xmlns:wpc="http://schemas.microsoft.com/office/word/2010/wordprocessingCanvas" xmlns:mc="http://schemas.openxmlformats.org/markup-compatibility/2006" xmlns:o="urn:schemas-microsoft-com:office:office" xmlns:r="http://schemas.openxmlformats.org/officeDocument/2006/relationships" xmlns:m="http://schemas.openxmlformats.org/officeDocument/2006/math" xmlns:v="urn:schemas-microsoft-com:vml" xmlns:wp14="http://schemas.microsoft.com/office/word/2010/wordprocessingDrawing" xmlns:wp="http://schemas.openxmlformats.org/drawingml/2006/wordprocessingDrawing" xmlns:w10="urn:schemas-microsoft-com:office:word" xmlns:w="http://schemas.openxmlformats.org/wordprocessingml/2006/main" xmlns:w14="http://schemas.microsoft.com/office/word/2010/wordml" xmlns:w15="http://schemas.microsoft.com/office/word/2012/wordml" xmlns:wpg="http://schemas.microsoft.com/office/word/2010/wordprocessingGroup" xmlns:wpi="http://schemas.microsoft.com/office/word/2010/wordprocessingInk" xmlns:wne="http://schemas.microsoft.com/office/word/2006/wordml" xmlns:wps="http://schemas.microsoft.com/office/word/2010/wordprocessingShape" mc:Ignorable="w14 w15 wp14">
+  <w:p>
+    <w:pPr>
+      <w:pStyle w:val="Footer"/>
+    </w:pPr>
+  </w:p>
+</w:ftr>
+</file>
+
+<file path=word/footer2.xml><?xml version="1.0" encoding="utf-8"?>
+<w:ftr xmlns:wpc="http://schemas.microsoft.com/office/word/2010/wordprocessingCanvas" xmlns:mc="http://schemas.openxmlformats.org/markup-compatibility/2006" xmlns:o="urn:schemas-microsoft-com:office:office" xmlns:r="http://schemas.openxmlformats.org/officeDocument/2006/relationships" xmlns:m="http://schemas.openxmlformats.org/officeDocument/2006/math" xmlns:v="urn:schemas-microsoft-com:vml" xmlns:wp14="http://schemas.microsoft.com/office/word/2010/wordprocessingDrawing" xmlns:wp="http://schemas.openxmlformats.org/drawingml/2006/wordprocessingDrawing" xmlns:w10="urn:schemas-microsoft-com:office:word" xmlns:w="http://schemas.openxmlformats.org/wordprocessingml/2006/main" xmlns:w14="http://schemas.microsoft.com/office/word/2010/wordml" xmlns:w15="http://schemas.microsoft.com/office/word/2012/wordml" xmlns:wpg="http://schemas.microsoft.com/office/word/2010/wordprocessingGroup" xmlns:wpi="http://schemas.microsoft.com/office/word/2010/wordprocessingInk" xmlns:wne="http://schemas.microsoft.com/office/word/2006/wordml" xmlns:wps="http://schemas.microsoft.com/office/word/2010/wordprocessingShape" mc:Ignorable="w14 w15 wp14">
+  <w:p>
+    <w:pPr>
+      <w:pStyle w:val="Footer"/>
+    </w:pPr>
+  </w:p>
+</w:ftr>
+</file>
+
+<file path=word/footer3.xml><?xml version="1.0" encoding="utf-8"?>
+<w:ftr xmlns:wpc="http://schemas.microsoft.com/office/word/2010/wordprocessingCanvas" xmlns:mc="http://schemas.openxmlformats.org/markup-compatibility/2006" xmlns:o="urn:schemas-microsoft-com:office:office" xmlns:r="http://schemas.openxmlformats.org/officeDocument/2006/relationships" xmlns:m="http://schemas.openxmlformats.org/officeDocument/2006/math" xmlns:v="urn:schemas-microsoft-com:vml" xmlns:wp14="http://schemas.microsoft.com/office/word/2010/wordprocessingDrawing" xmlns:wp="http://schemas.openxmlformats.org/drawingml/2006/wordprocessingDrawing" xmlns:w10="urn:schemas-microsoft-com:office:word" xmlns:w="http://schemas.openxmlformats.org/wordprocessingml/2006/main" xmlns:w14="http://schemas.microsoft.com/office/word/2010/wordml" xmlns:w15="http://schemas.microsoft.com/office/word/2012/wordml" xmlns:wpg="http://schemas.microsoft.com/office/word/2010/wordprocessingGroup" xmlns:wpi="http://schemas.microsoft.com/office/word/2010/wordprocessingInk" xmlns:wne="http://schemas.microsoft.com/office/word/2006/wordml" xmlns:wps="http://schemas.microsoft.com/office/word/2010/wordprocessingShape" mc:Ignorable="w14 w15 wp14">
+  <w:p>
+    <w:pPr>
+      <w:pStyle w:val="Footer"/>
+    </w:pPr>
+  </w:p>
+</w:ftr>
+</file>
+
+<file path=word/footnotes.xml><?xml version="1.0" encoding="utf-8"?>
+<w:footnotes xmlns:wpc="http://schemas.microsoft.com/office/word/2010/wordprocessingCanvas" xmlns:mc="http://schemas.openxmlformats.org/markup-compatibility/2006" xmlns:o="urn:schemas-microsoft-com:office:office" xmlns:r="http://schemas.openxmlformats.org/officeDocument/2006/relationships" xmlns:m="http://schemas.openxmlformats.org/officeDocument/2006/math" xmlns:v="urn:schemas-microsoft-com:vml" xmlns:wp14="http://schemas.microsoft.com/office/word/2010/wordprocessingDrawing" xmlns:wp="http://schemas.openxmlformats.org/drawingml/2006/wordprocessingDrawing" xmlns:w10="urn:schemas-microsoft-com:office:word" xmlns:w="http://schemas.openxmlformats.org/wordprocessingml/2006/main" xmlns:w14="http://schemas.microsoft.com/office/word/2010/wordml" xmlns:w15="http://schemas.microsoft.com/office/word/2012/wordml" xmlns:wpg="http://schemas.microsoft.com/office/word/2010/wordprocessingGroup" xmlns:wpi="http://schemas.microsoft.com/office/word/2010/wordprocessingInk" xmlns:wne="http://schemas.microsoft.com/office/word/2006/wordml" xmlns:wps="http://schemas.microsoft.com/office/word/2010/wordprocessingShape" mc:Ignorable="w14 w15 wp14">
+  <w:footnote w:type="separator" w:id="-1">
+    <w:p>
+      <w:pPr>
+        <w:spacing w:line="240" w:lineRule="auto"/>
+      </w:pPr>
+      <w:r>
+        <w:separator/>
+      </w:r>
+    </w:p>
+  </w:footnote>
+  <w:footnote w:type="continuationSeparator" w:id="0">
+    <w:p>
+      <w:pPr>
+        <w:spacing w:line="240" w:lineRule="auto"/>
+      </w:pPr>
+      <w:r>
+        <w:continuationSeparator/>
+      </w:r>
+    </w:p>
+  </w:footnote>
+</w:footnotes>
+</file>
+
+<file path=word/header1.xml><?xml version="1.0" encoding="utf-8"?>
+<w:hdr xmlns:wpc="http://schemas.microsoft.com/office/word/2010/wordprocessingCanvas" xmlns:mc="http://schemas.openxmlformats.org/markup-compatibility/2006" xmlns:o="urn:schemas-microsoft-com:office:office" xmlns:r="http://schemas.openxmlformats.org/officeDocument/2006/relationships" xmlns:m="http://schemas.openxmlformats.org/officeDocument/2006/math" xmlns:v="urn:schemas-microsoft-com:vml" xmlns:wp14="http://schemas.microsoft.com/office/word/2010/wordprocessingDrawing" xmlns:wp="http://schemas.openxmlformats.org/drawingml/2006/wordprocessingDrawing" xmlns:w10="urn:schemas-microsoft-com:office:word" xmlns:w="http://schemas.openxmlformats.org/wordprocessingml/2006/main" xmlns:w14="http://schemas.microsoft.com/office/word/2010/wordml" xmlns:w15="http://schemas.microsoft.com/office/word/2012/wordml" xmlns:wpg="http://schemas.microsoft.com/office/word/2010/wordprocessingGroup" xmlns:wpi="http://schemas.microsoft.com/office/word/2010/wordprocessingInk" xmlns:wne="http://schemas.microsoft.com/office/word/2006/wordml" xmlns:wps="http://schemas.microsoft.com/office/word/2010/wordprocessingShape" mc:Ignorable="w14 w15 wp14">
+  <w:p>
+    <w:pPr>
+      <w:pStyle w:val="Header"/>
+    </w:pPr>
+  </w:p>
+</w:hdr>
+</file>
+
+<file path=word/header2.xml><?xml version="1.0" encoding="utf-8"?>
+<w:hdr xmlns:wpc="http://schemas.microsoft.com/office/word/2010/wordprocessingCanvas" xmlns:mc="http://schemas.openxmlformats.org/markup-compatibility/2006" xmlns:o="urn:schemas-microsoft-com:office:office" xmlns:r="http://schemas.openxmlformats.org/officeDocument/2006/relationships" xmlns:m="http://schemas.openxmlformats.org/officeDocument/2006/math" xmlns:v="urn:schemas-microsoft-com:vml" xmlns:wp14="http://schemas.microsoft.com/office/word/2010/wordprocessingDrawing" xmlns:wp="http://schemas.openxmlformats.org/drawingml/2006/wordprocessingDrawing" xmlns:w10="urn:schemas-microsoft-com:office:word" xmlns:w="http://schemas.openxmlformats.org/wordprocessingml/2006/main" xmlns:w14="http://schemas.microsoft.com/office/word/2010/wordml" xmlns:w15="http://schemas.microsoft.com/office/word/2012/wordml" xmlns:wpg="http://schemas.microsoft.com/office/word/2010/wordprocessingGroup" xmlns:wpi="http://schemas.microsoft.com/office/word/2010/wordprocessingInk" xmlns:wne="http://schemas.microsoft.com/office/word/2006/wordml" xmlns:wps="http://schemas.microsoft.com/office/word/2010/wordprocessingShape" mc:Ignorable="w14 w15 wp14">
+  <w:p>
+    <w:pPr>
+      <w:pStyle w:val="Header"/>
+    </w:pPr>
+    <w:r>
+      <w:rPr>
+        <w:noProof/>
+        <w:bdr w:val="none" w:sz="0" w:space="0" w:color="auto" w:frame="1"/>
+        <w:lang w:val="en-PH" w:eastAsia="en-PH"/>
+      </w:rPr>
+      <w:drawing>
+        <wp:anchor distT="0" distB="0" distL="114300" distR="114300" simplePos="0" relativeHeight="251658240" behindDoc="1" locked="0" layoutInCell="1" allowOverlap="1" wp14:anchorId="04984561" wp14:editId="69CC3D0C">
+          <wp:simplePos x="0" y="0"/>
+          <wp:positionH relativeFrom="margin">
+            <wp:align>right</wp:align>
+          </wp:positionH>
+          <wp:positionV relativeFrom="page">
+            <wp:posOffset>228600</wp:posOffset>
+          </wp:positionV>
+          <wp:extent cx="1272540" cy="1272540"/>
+          <wp:effectExtent l="0" t="0" r="3810" b="3810"/>
+          <wp:wrapNone/>
+          <wp:docPr id="2" name="Picture 2" descr="https://lh7-rt.googleusercontent.com/docsz/AD_4nXcUrVA_lUJ0K8Rma-ynb-J8GP473jftcKCwlieWKjMskABy_OTKwWvg-FROTtPtEbuRhkrnIeqgrwMSEd_1uqx3elLhcDfzd5JxvT97j9RyDz8-LbNpR3U8eTlCIy_37gVP5SRewg?key=NcBqn5tRrG7ANCEjb-Y-HmDI"/>
+          <wp:cNvGraphicFramePr>
+            <a:graphicFrameLocks xmlns:a="http://schemas.openxmlformats.org/drawingml/2006/main" noChangeAspect="1"/>
+          </wp:cNvGraphicFramePr>
+          <a:graphic xmlns:a="http://schemas.openxmlformats.org/drawingml/2006/main">
+            <a:graphicData uri="http://schemas.openxmlformats.org/drawingml/2006/picture">
+              <pic:pic xmlns:pic="http://schemas.openxmlformats.org/drawingml/2006/picture">
+                <pic:nvPicPr>
+                  <pic:cNvPr id="0" name="Picture 3" descr="https://lh7-rt.googleusercontent.com/docsz/AD_4nXcUrVA_lUJ0K8Rma-ynb-J8GP473jftcKCwlieWKjMskABy_OTKwWvg-FROTtPtEbuRhkrnIeqgrwMSEd_1uqx3elLhcDfzd5JxvT97j9RyDz8-LbNpR3U8eTlCIy_37gVP5SRewg?key=NcBqn5tRrG7ANCEjb-Y-HmDI"/>
+                  <pic:cNvPicPr>
+                    <a:picLocks noChangeAspect="1" noChangeArrowheads="1"/>
+                  </pic:cNvPicPr>
+                </pic:nvPicPr>
+                <pic:blipFill>
+                  <a:blip r:embed="rId1">
+                    <a:extLst>
+                      <a:ext uri="{28A0092B-C50C-407E-A947-70E740481C1C}">
+                        <a14:useLocalDpi xmlns:a14="http://schemas.microsoft.com/office/drawing/2010/main" val="0"/>
+                      </a:ext>
+                    </a:extLst>
+                  </a:blip>
+                  <a:srcRect/>
+                  <a:stretch>
+                    <a:fillRect/>
+                  </a:stretch>
+                </pic:blipFill>
+                <pic:spPr bwMode="auto">
+                  <a:xfrm>
+                    <a:off x="0" y="0"/>
+                    <a:ext cx="1272540" cy="1272540"/>
+                  </a:xfrm>
+                  <a:prstGeom prst="rect">
+                    <a:avLst/>
+                  </a:prstGeom>
+                  <a:noFill/>
+                  <a:ln>
+                    <a:noFill/>
+                  </a:ln>
+                </pic:spPr>
+              </pic:pic>
+            </a:graphicData>
+          </a:graphic>
+        </wp:anchor>
+      </w:drawing>
+    </w:r>
+    <w:bookmarkStart w:id="0" w:name="_GoBack"/>
+    <w:r>
+      <w:rPr>
+        <w:noProof/>
+        <w:bdr w:val="none" w:sz="0" w:space="0" w:color="auto" w:frame="1"/>
+        <w:lang w:val="en-PH" w:eastAsia="en-PH"/>
+      </w:rPr>
+      <w:drawing>
+        <wp:anchor distT="0" distB="0" distL="114300" distR="114300" simplePos="0" relativeHeight="251659264" behindDoc="1" locked="0" layoutInCell="1" allowOverlap="1" wp14:anchorId="6A13D10A" wp14:editId="15A14ADB">
+          <wp:simplePos x="0" y="0"/>
+          <wp:positionH relativeFrom="margin">
+            <wp:align>left</wp:align>
+          </wp:positionH>
+          <wp:positionV relativeFrom="page">
+            <wp:posOffset>251460</wp:posOffset>
+          </wp:positionV>
+          <wp:extent cx="3078480" cy="1272540"/>
+          <wp:effectExtent l="0" t="0" r="7620" b="3810"/>
+          <wp:wrapTopAndBottom/>
+          <wp:docPr id="1" name="Picture 1" descr="https://lh7-rt.googleusercontent.com/docsz/AD_4nXftULjv0I9ZnOKGFarUz3i7ORKu3aeBTgCnLChtvQvNQuPoK9r_Oa-nagn4ld1JeRpEMYrMk9ztlpcqNBOtfRVB4VG-RPgmu_rGKltE5Q7T6B9pdlL1TLwnTLwLDu0bkPnJcvAo?key=NcBqn5tRrG7ANCEjb-Y-HmDI"/>
+          <wp:cNvGraphicFramePr>
+            <a:graphicFrameLocks xmlns:a="http://schemas.openxmlformats.org/drawingml/2006/main" noChangeAspect="1"/>
+          </wp:cNvGraphicFramePr>
+          <a:graphic xmlns:a="http://schemas.openxmlformats.org/drawingml/2006/main">
+            <a:graphicData uri="http://schemas.openxmlformats.org/drawingml/2006/picture">
+              <pic:pic xmlns:pic="http://schemas.openxmlformats.org/drawingml/2006/picture">
+                <pic:nvPicPr>
+                  <pic:cNvPr id="0" name="Picture 1" descr="https://lh7-rt.googleusercontent.com/docsz/AD_4nXftULjv0I9ZnOKGFarUz3i7ORKu3aeBTgCnLChtvQvNQuPoK9r_Oa-nagn4ld1JeRpEMYrMk9ztlpcqNBOtfRVB4VG-RPgmu_rGKltE5Q7T6B9pdlL1TLwnTLwLDu0bkPnJcvAo?key=NcBqn5tRrG7ANCEjb-Y-HmDI"/>
+                  <pic:cNvPicPr>
+                    <a:picLocks noChangeAspect="1" noChangeArrowheads="1"/>
+                  </pic:cNvPicPr>
+                </pic:nvPicPr>
+                <pic:blipFill>
+                  <a:blip r:embed="rId2">
+                    <a:extLst>
+                      <a:ext uri="{28A0092B-C50C-407E-A947-70E740481C1C}">
+                        <a14:useLocalDpi xmlns:a14="http://schemas.microsoft.com/office/drawing/2010/main" val="0"/>
+                      </a:ext>
+                    </a:extLst>
+                  </a:blip>
+                  <a:srcRect/>
+                  <a:stretch>
+                    <a:fillRect/>
+                  </a:stretch>
+                </pic:blipFill>
+                <pic:spPr bwMode="auto">
+                  <a:xfrm>
+                    <a:off x="0" y="0"/>
+                    <a:ext cx="3078480" cy="1272540"/>
+                  </a:xfrm>
+                  <a:prstGeom prst="rect">
+                    <a:avLst/>
+                  </a:prstGeom>
+                  <a:noFill/>
+                  <a:ln>
+                    <a:noFill/>
+                  </a:ln>
+                </pic:spPr>
+              </pic:pic>
+            </a:graphicData>
+          </a:graphic>
+        </wp:anchor>
+      </w:drawing>
+    </w:r>
+    <w:bookmarkEnd w:id="0"/>
+  </w:p>
+</w:hdr>
+</file>
+
+<file path=word/header3.xml><?xml version="1.0" encoding="utf-8"?>
+<w:hdr xmlns:wpc="http://schemas.microsoft.com/office/word/2010/wordprocessingCanvas" xmlns:mc="http://schemas.openxmlformats.org/markup-compatibility/2006" xmlns:o="urn:schemas-microsoft-com:office:office" xmlns:r="http://schemas.openxmlformats.org/officeDocument/2006/relationships" xmlns:m="http://schemas.openxmlformats.org/officeDocument/2006/math" xmlns:v="urn:schemas-microsoft-com:vml" xmlns:wp14="http://schemas.microsoft.com/office/word/2010/wordprocessingDrawing" xmlns:wp="http://schemas.openxmlformats.org/drawingml/2006/wordprocessingDrawing" xmlns:w10="urn:schemas-microsoft-com:office:word" xmlns:w="http://schemas.openxmlformats.org/wordprocessingml/2006/main" xmlns:w14="http://schemas.microsoft.com/office/word/2010/wordml" xmlns:w15="http://schemas.microsoft.com/office/word/2012/wordml" xmlns:wpg="http://schemas.microsoft.com/office/word/2010/wordprocessingGroup" xmlns:wpi="http://schemas.microsoft.com/office/word/2010/wordprocessingInk" xmlns:wne="http://schemas.microsoft.com/office/word/2006/wordml" xmlns:wps="http://schemas.microsoft.com/office/word/2010/wordprocessingShape" mc:Ignorable="w14 w15 wp14">
+  <w:p>
+    <w:pPr>
+      <w:pStyle w:val="Header"/>
+    </w:pPr>
+  </w:p>
+</w:hdr>
+</file>
+
 <file path=word/numbering.xml><?xml version="1.0" encoding="utf-8"?>
-<w:numbering xmlns:wpc="http://schemas.microsoft.com/office/word/2010/wordprocessingCanvas" xmlns:cx="http://schemas.microsoft.com/office/drawing/2014/chartex" xmlns:cx1="http://schemas.microsoft.com/office/drawing/2015/9/8/chartex" xmlns:cx2="http://schemas.microsoft.com/office/drawing/2015/10/21/chartex" xmlns:cx3="http://schemas.microsoft.com/office/drawing/2016/5/9/chartex" xmlns:cx4="http://schemas.microsoft.com/office/drawing/2016/5/10/chartex" xmlns:cx5="http://schemas.microsoft.com/office/drawing/2016/5/11/chartex" xmlns:cx6="http://schemas.microsoft.com/office/drawing/2016/5/12/chartex" xmlns:cx7="http://schemas.microsoft.com/office/drawing/2016/5/13/chartex" xmlns:cx8="http://schemas.microsoft.com/office/drawing/2016/5/14/chartex" xmlns:mc="http://schemas.openxmlformats.org/markup-compatibility/2006" xmlns:aink="http://schemas.microsoft.com/office/drawing/2016/ink" xmlns:am3d="http://schemas.microsoft.com/office/drawing/2017/model3d" xmlns:o="urn:schemas-microsoft-com:office:office" xmlns:oel="http://schemas.microsoft.com/office/2019/extlst" xmlns:r="http://schemas.openxmlformats.org/officeDocument/2006/relationships" xmlns:m="http://schemas.openxmlformats.org/officeDocument/2006/math" xmlns:v="urn:schemas-microsoft-com:vml" xmlns:wp14="http://schemas.microsoft.com/office/word/2010/wordprocessingDrawing" xmlns:wp="http://schemas.openxmlformats.org/drawingml/2006/wordprocessingDrawing" xmlns:w10="urn:schemas-microsoft-com:office:word" xmlns:w="http://schemas.openxmlformats.org/wordprocessingml/2006/main" xmlns:w14="http://schemas.microsoft.com/office/word/2010/wordml" xmlns:w15="http://schemas.microsoft.com/office/word/2012/wordml" xmlns:w16cex="http://schemas.microsoft.com/office/word/2018/wordml/cex" xmlns:w16cid="http://schemas.microsoft.com/office/word/2016/wordml/cid" xmlns:w16="http://schemas.microsoft.com/office/word/2018/wordml" xmlns:w16du="http://schemas.microsoft.com/office/word/2023/wordml/word16du" xmlns:w16sdtdh="http://schemas.microsoft.com/office/word/2020/wordml/sdtdatahash" xmlns:w16sdtfl="http://schemas.microsoft.com/office/word/2024/wordml/sdtformatlock" xmlns:w16se="http://schemas.microsoft.com/office/word/2015/wordml/symex" xmlns:wpg="http://schemas.microsoft.com/office/word/2010/wordprocessingGroup" xmlns:wpi="http://schemas.microsoft.com/office/word/2010/wordprocessingInk" xmlns:wne="http://schemas.microsoft.com/office/word/2006/wordml" xmlns:wps="http://schemas.microsoft.com/office/word/2010/wordprocessingShape" mc:Ignorable="w14 w15 w16se w16cid w16 w16cex w16sdtdh w16sdtfl w16du wp14">
+<w:numbering xmlns:wpc="http://schemas.microsoft.com/office/word/2010/wordprocessingCanvas" xmlns:mc="http://schemas.openxmlformats.org/markup-compatibility/2006" xmlns:o="urn:schemas-microsoft-com:office:office" xmlns:r="http://schemas.openxmlformats.org/officeDocument/2006/relationships" xmlns:m="http://schemas.openxmlformats.org/officeDocument/2006/math" xmlns:v="urn:schemas-microsoft-com:vml" xmlns:wp14="http://schemas.microsoft.com/office/word/2010/wordprocessingDrawing" xmlns:wp="http://schemas.openxmlformats.org/drawingml/2006/wordprocessingDrawing" xmlns:w10="urn:schemas-microsoft-com:office:word" xmlns:w="http://schemas.openxmlformats.org/wordprocessingml/2006/main" xmlns:w14="http://schemas.microsoft.com/office/word/2010/wordml" xmlns:w15="http://schemas.microsoft.com/office/word/2012/wordml" xmlns:wpg="http://schemas.microsoft.com/office/word/2010/wordprocessingGroup" xmlns:wpi="http://schemas.microsoft.com/office/word/2010/wordprocessingInk" xmlns:wne="http://schemas.microsoft.com/office/word/2006/wordml" xmlns:wps="http://schemas.microsoft.com/office/word/2010/wordprocessingShape" mc:Ignorable="w14 w15 wp14">
   <w:abstractNum w:abstractNumId="0" w15:restartNumberingAfterBreak="0">
     <w:nsid w:val="3C2B7894"/>
     <w:multiLevelType w:val="multilevel"/>
@@ -2158,10 +2403,10 @@
       </w:rPr>
     </w:lvl>
   </w:abstractNum>
-  <w:num w:numId="1" w16cid:durableId="1383870097">
+  <w:num w:numId="1">
     <w:abstractNumId w:val="0"/>
   </w:num>
-  <w:num w:numId="2" w16cid:durableId="2004043996">
+  <w:num w:numId="2">
     <w:abstractNumId w:val="0"/>
     <w:lvlOverride w:ilvl="0">
       <w:lvl w:ilvl="0">
@@ -2307,14 +2552,14 @@
       </w:lvl>
     </w:lvlOverride>
   </w:num>
-  <w:num w:numId="3" w16cid:durableId="1766068788">
+  <w:num w:numId="3">
     <w:abstractNumId w:val="1"/>
   </w:num>
 </w:numbering>
 </file>
 
 <file path=word/styles.xml><?xml version="1.0" encoding="utf-8"?>
-<w:styles xmlns:mc="http://schemas.openxmlformats.org/markup-compatibility/2006" xmlns:r="http://schemas.openxmlformats.org/officeDocument/2006/relationships" xmlns:w="http://schemas.openxmlformats.org/wordprocessingml/2006/main" xmlns:w14="http://schemas.microsoft.com/office/word/2010/wordml" xmlns:w15="http://schemas.microsoft.com/office/word/2012/wordml" xmlns:w16cex="http://schemas.microsoft.com/office/word/2018/wordml/cex" xmlns:w16cid="http://schemas.microsoft.com/office/word/2016/wordml/cid" xmlns:w16="http://schemas.microsoft.com/office/word/2018/wordml" xmlns:w16du="http://schemas.microsoft.com/office/word/2023/wordml/word16du" xmlns:w16sdtdh="http://schemas.microsoft.com/office/word/2020/wordml/sdtdatahash" xmlns:w16sdtfl="http://schemas.microsoft.com/office/word/2024/wordml/sdtformatlock" xmlns:w16se="http://schemas.microsoft.com/office/word/2015/wordml/symex" mc:Ignorable="w14 w15 w16se w16cid w16 w16cex w16sdtdh w16sdtfl w16du">
+<w:styles xmlns:mc="http://schemas.openxmlformats.org/markup-compatibility/2006" xmlns:r="http://schemas.openxmlformats.org/officeDocument/2006/relationships" xmlns:w="http://schemas.openxmlformats.org/wordprocessingml/2006/main" xmlns:w14="http://schemas.microsoft.com/office/word/2010/wordml" xmlns:w15="http://schemas.microsoft.com/office/word/2012/wordml" mc:Ignorable="w14 w15">
   <w:docDefaults>
     <w:rPrDefault>
       <w:rPr>
@@ -2330,7 +2575,7 @@
       </w:pPr>
     </w:pPrDefault>
   </w:docDefaults>
-  <w:latentStyles w:defLockedState="0" w:defUIPriority="99" w:defSemiHidden="0" w:defUnhideWhenUsed="0" w:defQFormat="0" w:count="376">
+  <w:latentStyles w:defLockedState="0" w:defUIPriority="99" w:defSemiHidden="0" w:defUnhideWhenUsed="0" w:defQFormat="0" w:count="371">
     <w:lsdException w:name="Normal" w:uiPriority="0" w:qFormat="1"/>
     <w:lsdException w:name="heading 1" w:uiPriority="9" w:qFormat="1"/>
     <w:lsdException w:name="heading 2" w:semiHidden="1" w:uiPriority="9" w:unhideWhenUsed="1" w:qFormat="1"/>
@@ -2702,11 +2947,6 @@
     <w:lsdException w:name="List Table 5 Dark Accent 6" w:uiPriority="50"/>
     <w:lsdException w:name="List Table 6 Colorful Accent 6" w:uiPriority="51"/>
     <w:lsdException w:name="List Table 7 Colorful Accent 6" w:uiPriority="52"/>
-    <w:lsdException w:name="Mention" w:semiHidden="1" w:unhideWhenUsed="1"/>
-    <w:lsdException w:name="Smart Hyperlink" w:semiHidden="1" w:unhideWhenUsed="1"/>
-    <w:lsdException w:name="Hashtag" w:semiHidden="1" w:unhideWhenUsed="1"/>
-    <w:lsdException w:name="Unresolved Mention" w:semiHidden="1" w:unhideWhenUsed="1"/>
-    <w:lsdException w:name="Smart Link" w:semiHidden="1" w:unhideWhenUsed="1"/>
   </w:latentStyles>
   <w:style w:type="paragraph" w:default="1" w:styleId="Normal">
     <w:name w:val="Normal"/>
@@ -2829,6 +3069,7 @@
   <w:style w:type="character" w:default="1" w:styleId="DefaultParagraphFont">
     <w:name w:val="Default Paragraph Font"/>
     <w:uiPriority w:val="1"/>
+    <w:semiHidden/>
     <w:unhideWhenUsed/>
   </w:style>
   <w:style w:type="table" w:default="1" w:styleId="TableNormal">
@@ -2895,6 +3136,50 @@
       <w:ind w:left="720"/>
       <w:contextualSpacing/>
     </w:pPr>
+  </w:style>
+  <w:style w:type="paragraph" w:styleId="Header">
+    <w:name w:val="header"/>
+    <w:basedOn w:val="Normal"/>
+    <w:link w:val="HeaderChar"/>
+    <w:uiPriority w:val="99"/>
+    <w:unhideWhenUsed/>
+    <w:rsid w:val="00220A3E"/>
+    <w:pPr>
+      <w:tabs>
+        <w:tab w:val="center" w:pos="4680"/>
+        <w:tab w:val="right" w:pos="9360"/>
+      </w:tabs>
+      <w:spacing w:line="240" w:lineRule="auto"/>
+    </w:pPr>
+  </w:style>
+  <w:style w:type="character" w:customStyle="1" w:styleId="HeaderChar">
+    <w:name w:val="Header Char"/>
+    <w:basedOn w:val="DefaultParagraphFont"/>
+    <w:link w:val="Header"/>
+    <w:uiPriority w:val="99"/>
+    <w:rsid w:val="00220A3E"/>
+  </w:style>
+  <w:style w:type="paragraph" w:styleId="Footer">
+    <w:name w:val="footer"/>
+    <w:basedOn w:val="Normal"/>
+    <w:link w:val="FooterChar"/>
+    <w:uiPriority w:val="99"/>
+    <w:unhideWhenUsed/>
+    <w:rsid w:val="00220A3E"/>
+    <w:pPr>
+      <w:tabs>
+        <w:tab w:val="center" w:pos="4680"/>
+        <w:tab w:val="right" w:pos="9360"/>
+      </w:tabs>
+      <w:spacing w:line="240" w:lineRule="auto"/>
+    </w:pPr>
+  </w:style>
+  <w:style w:type="character" w:customStyle="1" w:styleId="FooterChar">
+    <w:name w:val="Footer Char"/>
+    <w:basedOn w:val="DefaultParagraphFont"/>
+    <w:link w:val="Footer"/>
+    <w:uiPriority w:val="99"/>
+    <w:rsid w:val="00220A3E"/>
   </w:style>
 </w:styles>
 </file>

</xml_diff>